<commit_message>
added app flow, need to update UI
</commit_message>
<xml_diff>
--- a/backend/docs/AF_Flow.docx
+++ b/backend/docs/AF_Flow.docx
@@ -4,58 +4,380 @@
   <w:body>
     <w:p>
       <w:r>
-        <w:rPr>
-          <w:rFonts w:eastAsia="Times New Roman"/>
-          <w:noProof/>
-        </w:rPr>
-        <w:drawing>
-          <wp:inline distT="0" distB="0" distL="0" distR="0" wp14:anchorId="6BB89FEA" wp14:editId="5E203178">
-            <wp:extent cx="5943600" cy="5370830"/>
-            <wp:effectExtent l="0" t="0" r="0" b="1270"/>
-            <wp:docPr id="1810244384" name="Picture 1" descr="information_flow_diagram.png"/>
-            <wp:cNvGraphicFramePr>
-              <a:graphicFrameLocks xmlns:a="http://schemas.openxmlformats.org/drawingml/2006/main" noChangeAspect="1"/>
-            </wp:cNvGraphicFramePr>
-            <a:graphic xmlns:a="http://schemas.openxmlformats.org/drawingml/2006/main">
-              <a:graphicData uri="http://schemas.openxmlformats.org/drawingml/2006/picture">
-                <pic:pic xmlns:pic="http://schemas.openxmlformats.org/drawingml/2006/picture">
-                  <pic:nvPicPr>
-                    <pic:cNvPr id="0" name="E1071885-9B51-4AD7-BCD7-6989E0E127E3" descr="information_flow_diagram.png"/>
-                    <pic:cNvPicPr>
-                      <a:picLocks noChangeAspect="1" noChangeArrowheads="1"/>
-                    </pic:cNvPicPr>
-                  </pic:nvPicPr>
-                  <pic:blipFill>
-                    <a:blip r:embed="rId4" r:link="rId5">
-                      <a:extLst>
-                        <a:ext uri="{28A0092B-C50C-407E-A947-70E740481C1C}">
-                          <a14:useLocalDpi xmlns:a14="http://schemas.microsoft.com/office/drawing/2010/main" val="0"/>
-                        </a:ext>
-                      </a:extLst>
-                    </a:blip>
-                    <a:srcRect/>
-                    <a:stretch>
-                      <a:fillRect/>
-                    </a:stretch>
-                  </pic:blipFill>
-                  <pic:spPr bwMode="auto">
-                    <a:xfrm>
-                      <a:off x="0" y="0"/>
-                      <a:ext cx="5943600" cy="5370830"/>
-                    </a:xfrm>
-                    <a:prstGeom prst="rect">
-                      <a:avLst/>
-                    </a:prstGeom>
-                    <a:noFill/>
-                    <a:ln>
-                      <a:noFill/>
-                    </a:ln>
-                  </pic:spPr>
-                </pic:pic>
-              </a:graphicData>
-            </a:graphic>
-          </wp:inline>
-        </w:drawing>
+        <w:t># Application Flow Diagram Explanation and Structure</w:t>
+      </w:r>
+    </w:p>
+    <w:p/>
+    <w:p>
+      <w:r>
+        <w:t>## Flow Diagram Components</w:t>
+      </w:r>
+    </w:p>
+    <w:p/>
+    <w:p>
+      <w:r>
+        <w:t>### 1. User Interaction Flow</w:t>
+      </w:r>
+    </w:p>
+    <w:p>
+      <w:r>
+        <w:t xml:space="preserve">- **Landing </w:t>
+      </w:r>
+      <w:proofErr w:type="gramStart"/>
+      <w:r>
+        <w:t>Page:*</w:t>
+      </w:r>
+      <w:proofErr w:type="gramEnd"/>
+      <w:r>
+        <w:t>*</w:t>
+      </w:r>
+    </w:p>
+    <w:p>
+      <w:r>
+        <w:t xml:space="preserve">  - Users visit the landing page to sign up or log in.</w:t>
+      </w:r>
+    </w:p>
+    <w:p>
+      <w:r>
+        <w:t xml:space="preserve">  - After authentication, they are redirected to their dashboard.</w:t>
+      </w:r>
+    </w:p>
+    <w:p>
+      <w:r>
+        <w:t>- **</w:t>
+      </w:r>
+      <w:proofErr w:type="gramStart"/>
+      <w:r>
+        <w:t>Dashboard:*</w:t>
+      </w:r>
+      <w:proofErr w:type="gramEnd"/>
+      <w:r>
+        <w:t>*</w:t>
+      </w:r>
+    </w:p>
+    <w:p>
+      <w:r>
+        <w:t xml:space="preserve">  - Users can view previously generated synthetic datasets.</w:t>
+      </w:r>
+    </w:p>
+    <w:p>
+      <w:r>
+        <w:t xml:space="preserve">  - They can upload new datasets to generate synthetic datasets or view existing scorecards.</w:t>
+      </w:r>
+    </w:p>
+    <w:p>
+      <w:r>
+        <w:t xml:space="preserve">- **Scorecard </w:t>
+      </w:r>
+      <w:proofErr w:type="gramStart"/>
+      <w:r>
+        <w:t>Viewer:*</w:t>
+      </w:r>
+      <w:proofErr w:type="gramEnd"/>
+      <w:r>
+        <w:t>*</w:t>
+      </w:r>
+    </w:p>
+    <w:p>
+      <w:r>
+        <w:t xml:space="preserve">  - Displays interactive visualizations (e.g., bar charts, scatter plots) comparing original and synthetic datasets.</w:t>
+      </w:r>
+    </w:p>
+    <w:p/>
+    <w:p>
+      <w:r>
+        <w:t>---</w:t>
+      </w:r>
+    </w:p>
+    <w:p/>
+    <w:p>
+      <w:r>
+        <w:t>### 2. Backend and Database Flow</w:t>
+      </w:r>
+    </w:p>
+    <w:p>
+      <w:r>
+        <w:t xml:space="preserve">- **Dataset </w:t>
+      </w:r>
+      <w:proofErr w:type="gramStart"/>
+      <w:r>
+        <w:t>Upload:*</w:t>
+      </w:r>
+      <w:proofErr w:type="gramEnd"/>
+      <w:r>
+        <w:t>*</w:t>
+      </w:r>
+    </w:p>
+    <w:p>
+      <w:r>
+        <w:t xml:space="preserve">  - Users upload a dataset via the dashboard.</w:t>
+      </w:r>
+    </w:p>
+    <w:p>
+      <w:r>
+        <w:t xml:space="preserve">  - The dataset is temporarily stored for processing.</w:t>
+      </w:r>
+    </w:p>
+    <w:p>
+      <w:r>
+        <w:t xml:space="preserve">  - Validation ensures the dataset format is correct.</w:t>
+      </w:r>
+    </w:p>
+    <w:p>
+      <w:r>
+        <w:t xml:space="preserve">- **Synthetic Data </w:t>
+      </w:r>
+      <w:proofErr w:type="gramStart"/>
+      <w:r>
+        <w:t>Generation:*</w:t>
+      </w:r>
+      <w:proofErr w:type="gramEnd"/>
+      <w:r>
+        <w:t>*</w:t>
+      </w:r>
+    </w:p>
+    <w:p>
+      <w:r>
+        <w:t xml:space="preserve">  - The backend processes the uploaded dataset using SDV or similar tools.</w:t>
+      </w:r>
+    </w:p>
+    <w:p>
+      <w:r>
+        <w:t xml:space="preserve">  - Synthetic datasets are generated based on user configurations (e.g., specific columns or row count).</w:t>
+      </w:r>
+    </w:p>
+    <w:p>
+      <w:r>
+        <w:lastRenderedPageBreak/>
+        <w:t xml:space="preserve">  - The synthetic dataset is saved for future access.</w:t>
+      </w:r>
+    </w:p>
+    <w:p>
+      <w:r>
+        <w:t xml:space="preserve">- **Statistical </w:t>
+      </w:r>
+      <w:proofErr w:type="gramStart"/>
+      <w:r>
+        <w:t>Comparison:*</w:t>
+      </w:r>
+      <w:proofErr w:type="gramEnd"/>
+      <w:r>
+        <w:t>*</w:t>
+      </w:r>
+    </w:p>
+    <w:p>
+      <w:r>
+        <w:t xml:space="preserve">  - Original datasets are benchmarked with descriptive statistics (mean, median, variance, etc.).</w:t>
+      </w:r>
+    </w:p>
+    <w:p>
+      <w:r>
+        <w:t xml:space="preserve">  - A scorecard is created comparing the original dataset and the synthetic dataset.</w:t>
+      </w:r>
+    </w:p>
+    <w:p>
+      <w:r>
+        <w:t xml:space="preserve">  - Original datasets are deleted after processing, but scorecards are saved.</w:t>
+      </w:r>
+    </w:p>
+    <w:p>
+      <w:r>
+        <w:t xml:space="preserve">- **User </w:t>
+      </w:r>
+      <w:proofErr w:type="gramStart"/>
+      <w:r>
+        <w:t>Storage:*</w:t>
+      </w:r>
+      <w:proofErr w:type="gramEnd"/>
+      <w:r>
+        <w:t>*</w:t>
+      </w:r>
+    </w:p>
+    <w:p>
+      <w:r>
+        <w:t xml:space="preserve">  - Synthetic datasets and scorecards are stored persistently in the database, linked to the user’s account.</w:t>
+      </w:r>
+    </w:p>
+    <w:p/>
+    <w:p>
+      <w:r>
+        <w:t>---</w:t>
+      </w:r>
+    </w:p>
+    <w:p/>
+    <w:p>
+      <w:r>
+        <w:t>### Flow Summary</w:t>
+      </w:r>
+    </w:p>
+    <w:p>
+      <w:r>
+        <w:t>1. **User Uploads a Dataset**</w:t>
+      </w:r>
+    </w:p>
+    <w:p>
+      <w:r>
+        <w:t xml:space="preserve">   - Input: Dataset in CSV, XLSX, or JSON format.</w:t>
+      </w:r>
+    </w:p>
+    <w:p>
+      <w:r>
+        <w:t xml:space="preserve">   - Output: Synthetic dataset saved; original dataset deleted; scorecard generated and saved.</w:t>
+      </w:r>
+    </w:p>
+    <w:p/>
+    <w:p>
+      <w:r>
+        <w:t>2. **Synthetic Dataset Generation**</w:t>
+      </w:r>
+    </w:p>
+    <w:p>
+      <w:r>
+        <w:t xml:space="preserve">   - Backend processes the dataset using SDV.</w:t>
+      </w:r>
+    </w:p>
+    <w:p>
+      <w:r>
+        <w:t xml:space="preserve">   - Synthetic dataset is saved in the database for user access.</w:t>
+      </w:r>
+    </w:p>
+    <w:p/>
+    <w:p>
+      <w:r>
+        <w:t>3. **Scorecard Generation**</w:t>
+      </w:r>
+    </w:p>
+    <w:p>
+      <w:r>
+        <w:t xml:space="preserve">   - Backend computes statistical benchmarks (e.g., mean, variance, correlation).</w:t>
+      </w:r>
+    </w:p>
+    <w:p>
+      <w:r>
+        <w:t xml:space="preserve">   - Scorecard compares the original dataset to the synthetic dataset.</w:t>
+      </w:r>
+    </w:p>
+    <w:p/>
+    <w:p>
+      <w:r>
+        <w:t>4. **User Dashboard**</w:t>
+      </w:r>
+    </w:p>
+    <w:p>
+      <w:r>
+        <w:lastRenderedPageBreak/>
+        <w:t xml:space="preserve">   - Users can:</w:t>
+      </w:r>
+    </w:p>
+    <w:p>
+      <w:r>
+        <w:t xml:space="preserve">     - Download previously generated synthetic datasets.</w:t>
+      </w:r>
+    </w:p>
+    <w:p>
+      <w:r>
+        <w:t xml:space="preserve">     - View interactive scorecards.</w:t>
+      </w:r>
+    </w:p>
+    <w:p>
+      <w:r>
+        <w:t xml:space="preserve">     - Upload new datasets.</w:t>
+      </w:r>
+    </w:p>
+    <w:p/>
+    <w:p>
+      <w:r>
+        <w:t>---</w:t>
+      </w:r>
+    </w:p>
+    <w:p/>
+    <w:p>
+      <w:r>
+        <w:t>## Diagram Legend</w:t>
+      </w:r>
+    </w:p>
+    <w:p>
+      <w:r>
+        <w:t>1. **Frontend (Green</w:t>
+      </w:r>
+      <w:proofErr w:type="gramStart"/>
+      <w:r>
+        <w:t>):*</w:t>
+      </w:r>
+      <w:proofErr w:type="gramEnd"/>
+      <w:r>
+        <w:t>*</w:t>
+      </w:r>
+    </w:p>
+    <w:p>
+      <w:r>
+        <w:t xml:space="preserve">   - Landing page → Dashboard → Scorecard Viewer.</w:t>
+      </w:r>
+    </w:p>
+    <w:p>
+      <w:r>
+        <w:t>2. **Backend (Blue</w:t>
+      </w:r>
+      <w:proofErr w:type="gramStart"/>
+      <w:r>
+        <w:t>):*</w:t>
+      </w:r>
+      <w:proofErr w:type="gramEnd"/>
+      <w:r>
+        <w:t>*</w:t>
+      </w:r>
+    </w:p>
+    <w:p>
+      <w:r>
+        <w:t xml:space="preserve">   - API Endpoints: `/upload`, `/generate`, `/scorecard`.</w:t>
+      </w:r>
+    </w:p>
+    <w:p>
+      <w:r>
+        <w:t>3. **Database (Orange</w:t>
+      </w:r>
+      <w:proofErr w:type="gramStart"/>
+      <w:r>
+        <w:t>):*</w:t>
+      </w:r>
+      <w:proofErr w:type="gramEnd"/>
+      <w:r>
+        <w:t>*</w:t>
+      </w:r>
+    </w:p>
+    <w:p>
+      <w:r>
+        <w:t xml:space="preserve">   - Tables: Users, Synthetic Datasets, Scorecards.</w:t>
+      </w:r>
+    </w:p>
+    <w:p/>
+    <w:p>
+      <w:r>
+        <w:t>---</w:t>
+      </w:r>
+    </w:p>
+    <w:p/>
+    <w:p>
+      <w:r>
+        <w:t>## Next Steps</w:t>
+      </w:r>
+    </w:p>
+    <w:p>
+      <w:r>
+        <w:t xml:space="preserve">1. Use this structure to create a visual flow diagram using tools like </w:t>
+      </w:r>
+      <w:proofErr w:type="spellStart"/>
+      <w:r>
+        <w:t>Lucidchart</w:t>
+      </w:r>
+      <w:proofErr w:type="spellEnd"/>
+      <w:r>
+        <w:t>, Draw.io, or a similar tool.</w:t>
+      </w:r>
+    </w:p>
+    <w:p>
+      <w:r>
+        <w:t>2. If you need further clarification or adjustments, let me know!</w:t>
       </w:r>
     </w:p>
     <w:sectPr>

</xml_diff>